<commit_message>
Add Unit Test for Flask API
</commit_message>
<xml_diff>
--- a/Pneumonia_Detection_Model/Pneumonia Detection using VGG16.docx
+++ b/Pneumonia_Detection_Model/Pneumonia Detection using VGG16.docx
@@ -317,7 +317,7 @@
         </w:rPr>
         <w:t xml:space="preserve">Download the dataset from </w:t>
       </w:r>
-      <w:hyperlink r:id="rId8" w:tgtFrame="_new" w:history="1">
+      <w:hyperlink r:id="rId9" w:tgtFrame="_new" w:history="1">
         <w:r>
           <w:t>Kaggle</w:t>
         </w:r>
@@ -342,7 +342,7 @@
           <w:szCs w:val="16"/>
         </w:rPr>
       </w:pPr>
-      <w:hyperlink r:id="rId9" w:history="1">
+      <w:hyperlink r:id="rId10" w:history="1">
         <w:r>
           <w:rPr>
             <w:rStyle w:val="Hyperlink"/>
@@ -1119,38 +1119,18 @@
       <w:r>
         <w:rPr>
           <w:rFonts w:cstheme="minorHAnsi"/>
-          <w:b/>
-          <w:sz w:val="36"/>
-          <w:szCs w:val="36"/>
+          <w:noProof/>
+          <w:color w:val="404040" w:themeColor="text1" w:themeTint="BF"/>
         </w:rPr>
         <w:lastRenderedPageBreak/>
-        <w:t>Results</w:t>
-      </w:r>
-    </w:p>
-    <w:p>
-      <w:pPr>
-        <w:rPr>
-          <w:rFonts w:cstheme="minorHAnsi"/>
-          <w:b/>
-          <w:sz w:val="36"/>
-          <w:szCs w:val="36"/>
-          <w:u w:val="single"/>
-        </w:rPr>
-      </w:pPr>
-      <w:r>
-        <w:rPr>
-          <w:rFonts w:cstheme="minorHAnsi"/>
-          <w:noProof/>
-          <w:color w:val="404040" w:themeColor="text1" w:themeTint="BF"/>
-        </w:rPr>
         <w:drawing>
-          <wp:anchor distT="0" distB="0" distL="114300" distR="114300" simplePos="0" relativeHeight="251662848" behindDoc="1" locked="0" layoutInCell="1" allowOverlap="1" wp14:anchorId="71D380AB" wp14:editId="3D4B9A31">
+          <wp:anchor distT="0" distB="0" distL="114300" distR="114300" simplePos="0" relativeHeight="251657216" behindDoc="1" locked="0" layoutInCell="1" allowOverlap="1" wp14:anchorId="71D380AB" wp14:editId="14A4DA23">
             <wp:simplePos x="0" y="0"/>
             <wp:positionH relativeFrom="column">
               <wp:posOffset>3029585</wp:posOffset>
             </wp:positionH>
             <wp:positionV relativeFrom="paragraph">
-              <wp:posOffset>6985</wp:posOffset>
+              <wp:posOffset>147182</wp:posOffset>
             </wp:positionV>
             <wp:extent cx="3347720" cy="2346325"/>
             <wp:effectExtent l="0" t="0" r="0" b="0"/>
@@ -1177,7 +1157,7 @@
                     </pic:cNvPicPr>
                   </pic:nvPicPr>
                   <pic:blipFill>
-                    <a:blip r:embed="rId10">
+                    <a:blip r:embed="rId11">
                       <a:extLst>
                         <a:ext uri="{28A0092B-C50C-407E-A947-70E740481C1C}">
                           <a14:useLocalDpi xmlns:a14="http://schemas.microsoft.com/office/drawing/2010/main" val="0"/>
@@ -1218,21 +1198,31 @@
         <w:rPr>
           <w:rFonts w:cstheme="minorHAnsi"/>
           <w:b/>
+          <w:sz w:val="36"/>
+          <w:szCs w:val="36"/>
+        </w:rPr>
+        <w:t>Results</w:t>
+      </w:r>
+    </w:p>
+    <w:p>
+      <w:pPr>
+        <w:rPr>
+          <w:rFonts w:cstheme="minorHAnsi"/>
+          <w:b/>
+          <w:sz w:val="36"/>
+          <w:szCs w:val="36"/>
+          <w:u w:val="single"/>
+        </w:rPr>
+      </w:pPr>
+      <w:r>
+        <w:rPr>
+          <w:rFonts w:cstheme="minorHAnsi"/>
+          <w:b/>
           <w:sz w:val="32"/>
           <w:szCs w:val="32"/>
           <w:u w:val="single"/>
         </w:rPr>
-        <w:t>Custom CNN</w:t>
-      </w:r>
-      <w:r>
-        <w:rPr>
-          <w:rFonts w:cstheme="minorHAnsi"/>
-          <w:b/>
-          <w:sz w:val="32"/>
-          <w:szCs w:val="32"/>
-          <w:u w:val="single"/>
-        </w:rPr>
-        <w:t xml:space="preserve"> Model</w:t>
+        <w:t>Custom CNN Model</w:t>
       </w:r>
     </w:p>
     <w:p>
@@ -1254,7 +1244,7 @@
             <v:stroke joinstyle="miter"/>
             <v:path gradientshapeok="t" o:connecttype="rect"/>
           </v:shapetype>
-          <v:shape id="_x0000_s1033" type="#_x0000_t202" style="position:absolute;margin-left:301.05pt;margin-top:164.95pt;width:194.45pt;height:21pt;z-index:251679232;mso-position-horizontal-relative:text;mso-position-vertical-relative:text" wrapcoords="-57 0 -57 20925 21600 20925 21600 0 -57 0" stroked="f">
+          <v:shape id="_x0000_s1033" type="#_x0000_t202" style="position:absolute;margin-left:300.4pt;margin-top:134.95pt;width:194.45pt;height:21pt;z-index:251679232;mso-position-horizontal-relative:text;mso-position-vertical-relative:text" wrapcoords="-57 0 -57 20925 21600 20925 21600 0 -57 0" stroked="f">
             <v:textbox style="mso-next-textbox:#_x0000_s1033;mso-fit-shape-to-text:t" inset="0,0,0,0">
               <w:txbxContent>
                 <w:p>
@@ -1540,16 +1530,17 @@
           <w:sz w:val="24"/>
           <w:szCs w:val="24"/>
         </w:rPr>
-        <w:t>:</w:t>
-      </w:r>
-    </w:p>
-    <w:p>
-      <w:pPr>
-        <w:rPr>
-          <w:rFonts w:cstheme="minorHAnsi"/>
-          <w:b/>
-          <w:sz w:val="36"/>
-          <w:szCs w:val="36"/>
+        <w:t>.</w:t>
+      </w:r>
+    </w:p>
+    <w:p>
+      <w:pPr>
+        <w:spacing w:line="360" w:lineRule="auto"/>
+        <w:rPr>
+          <w:rFonts w:cstheme="minorHAnsi"/>
+          <w:b/>
+          <w:sz w:val="12"/>
+          <w:szCs w:val="12"/>
         </w:rPr>
       </w:pPr>
     </w:p>
@@ -1604,7 +1595,7 @@
                     </pic:cNvPicPr>
                   </pic:nvPicPr>
                   <pic:blipFill>
-                    <a:blip r:embed="rId11">
+                    <a:blip r:embed="rId12">
                       <a:extLst>
                         <a:ext uri="{28A0092B-C50C-407E-A947-70E740481C1C}">
                           <a14:useLocalDpi xmlns:a14="http://schemas.microsoft.com/office/drawing/2010/main" val="0"/>
@@ -2047,7 +2038,7 @@
           <w:rFonts w:cstheme="minorHAnsi"/>
           <w:color w:val="404040" w:themeColor="text1" w:themeTint="BF"/>
         </w:rPr>
-        <w:t>:</w:t>
+        <w:t>.</w:t>
       </w:r>
     </w:p>
     <w:p>
@@ -2163,15 +2154,17 @@
           <w:sz w:val="24"/>
           <w:szCs w:val="24"/>
         </w:rPr>
-        <w:t xml:space="preserve">. Both models show promise in automating the detection of pneumonia, which can aid in early diagnosis and treatment. Further advancements and improvements in the models and data collection can contribute to enhancing the accuracy and practicality of pneumonia diagnosis in real-world medical </w:t>
-      </w:r>
-      <w:r>
-        <w:rPr>
-          <w:sz w:val="24"/>
-          <w:szCs w:val="24"/>
-        </w:rPr>
-        <w:t>scenarios.</w:t>
-      </w:r>
+        <w:t>. Both models show promise in automating the detection of pneumonia, which can aid in early diagnosis and treatment. Further advancements and improvements in the models and data collection can contribute to enhancing the accuracy and practicality of pneumonia diagnosis in real-world medical scenarios.</w:t>
+      </w:r>
+    </w:p>
+    <w:p>
+      <w:pPr>
+        <w:spacing w:line="276" w:lineRule="auto"/>
+        <w:rPr>
+          <w:sz w:val="24"/>
+          <w:szCs w:val="24"/>
+        </w:rPr>
+      </w:pPr>
     </w:p>
     <w:p>
       <w:pPr>
@@ -4327,6 +4320,10 @@
 </p:properties>
 </file>
 
+<file path=customXml/item4.xml><?xml version="1.0" encoding="utf-8"?>
+<b:Sources xmlns:b="http://schemas.openxmlformats.org/officeDocument/2006/bibliography" xmlns="http://schemas.openxmlformats.org/officeDocument/2006/bibliography" SelectedStyle="\APASixthEditionOfficeOnline.xsl" StyleName="APA" Version="6"/>
+</file>
+
 <file path=customXml/itemProps1.xml><?xml version="1.0" encoding="utf-8"?>
 <ds:datastoreItem xmlns:ds="http://schemas.openxmlformats.org/officeDocument/2006/customXml" ds:itemID="{81414870-4DAE-44C1-8314-847D1DF484E8}">
   <ds:schemaRefs>
@@ -4361,4 +4358,12 @@
     <ds:schemaRef ds:uri="http://schemas.microsoft.com/office/infopath/2007/PartnerControls"/>
   </ds:schemaRefs>
 </ds:datastoreItem>
+</file>
+
+<file path=customXml/itemProps4.xml><?xml version="1.0" encoding="utf-8"?>
+<ds:datastoreItem xmlns:ds="http://schemas.openxmlformats.org/officeDocument/2006/customXml" ds:itemID="{84729D85-C2F8-4D30-B654-BC19AF8E4C45}">
+  <ds:schemaRefs>
+    <ds:schemaRef ds:uri="http://schemas.openxmlformats.org/officeDocument/2006/bibliography"/>
+  </ds:schemaRefs>
+</ds:datastoreItem>
 </file>
</xml_diff>